<commit_message>
Sceneario and sequence diagram updates
</commit_message>
<xml_diff>
--- a/Documents/RAD/Scenarios/Login.docx
+++ b/Documents/RAD/Scenarios/Login.docx
@@ -1,6 +1,6 @@
 
 <file path=word/document.xml><?xml version="1.0" encoding="utf-8"?>
-<w:document xmlns:wpc="http://schemas.microsoft.com/office/word/2010/wordprocessingCanvas" xmlns:cx="http://schemas.microsoft.com/office/drawing/2014/chartex" xmlns:cx1="http://schemas.microsoft.com/office/drawing/2015/9/8/chartex" xmlns:cx2="http://schemas.microsoft.com/office/drawing/2015/10/21/chartex" xmlns:cx3="http://schemas.microsoft.com/office/drawing/2016/5/9/chartex" xmlns:cx4="http://schemas.microsoft.com/office/drawing/2016/5/10/chartex" xmlns:cx5="http://schemas.microsoft.com/office/drawing/2016/5/11/chartex" xmlns:cx6="http://schemas.microsoft.com/office/drawing/2016/5/12/chartex" xmlns:cx7="http://schemas.microsoft.com/office/drawing/2016/5/13/chartex" xmlns:cx8="http://schemas.microsoft.com/office/drawing/2016/5/14/chartex" xmlns:mc="http://schemas.openxmlformats.org/markup-compatibility/2006" xmlns:aink="http://schemas.microsoft.com/office/drawing/2016/ink" xmlns:am3d="http://schemas.microsoft.com/office/drawing/2017/model3d" xmlns:o="urn:schemas-microsoft-com:office:office" xmlns:r="http://schemas.openxmlformats.org/officeDocument/2006/relationships" xmlns:m="http://schemas.openxmlformats.org/officeDocument/2006/math" xmlns:v="urn:schemas-microsoft-com:vml" xmlns:wp14="http://schemas.microsoft.com/office/word/2010/wordprocessingDrawing" xmlns:wp="http://schemas.openxmlformats.org/drawingml/2006/wordprocessingDrawing" xmlns:w10="urn:schemas-microsoft-com:office:word" xmlns:w="http://schemas.openxmlformats.org/wordprocessingml/2006/main" xmlns:w14="http://schemas.microsoft.com/office/word/2010/wordml" xmlns:w15="http://schemas.microsoft.com/office/word/2012/wordml" xmlns:w16cex="http://schemas.microsoft.com/office/word/2018/wordml/cex" xmlns:w16cid="http://schemas.microsoft.com/office/word/2016/wordml/cid" xmlns:w16="http://schemas.microsoft.com/office/word/2018/wordml" xmlns:w16se="http://schemas.microsoft.com/office/word/2015/wordml/symex" xmlns:wpg="http://schemas.microsoft.com/office/word/2010/wordprocessingGroup" xmlns:wpi="http://schemas.microsoft.com/office/word/2010/wordprocessingInk" xmlns:wne="http://schemas.microsoft.com/office/word/2006/wordml" xmlns:wps="http://schemas.microsoft.com/office/word/2010/wordprocessingShape" mc:Ignorable="w14 w15 w16se w16cid w16 w16cex wp14">
+<w:document xmlns:wpc="http://schemas.microsoft.com/office/word/2010/wordprocessingCanvas" xmlns:cx="http://schemas.microsoft.com/office/drawing/2014/chartex" xmlns:cx1="http://schemas.microsoft.com/office/drawing/2015/9/8/chartex" xmlns:cx2="http://schemas.microsoft.com/office/drawing/2015/10/21/chartex" xmlns:cx3="http://schemas.microsoft.com/office/drawing/2016/5/9/chartex" xmlns:cx4="http://schemas.microsoft.com/office/drawing/2016/5/10/chartex" xmlns:cx5="http://schemas.microsoft.com/office/drawing/2016/5/11/chartex" xmlns:cx6="http://schemas.microsoft.com/office/drawing/2016/5/12/chartex" xmlns:cx7="http://schemas.microsoft.com/office/drawing/2016/5/13/chartex" xmlns:cx8="http://schemas.microsoft.com/office/drawing/2016/5/14/chartex" xmlns:mc="http://schemas.openxmlformats.org/markup-compatibility/2006" xmlns:aink="http://schemas.microsoft.com/office/drawing/2016/ink" xmlns:am3d="http://schemas.microsoft.com/office/drawing/2017/model3d" xmlns:o="urn:schemas-microsoft-com:office:office" xmlns:r="http://schemas.openxmlformats.org/officeDocument/2006/relationships" xmlns:m="http://schemas.openxmlformats.org/officeDocument/2006/math" xmlns:v="urn:schemas-microsoft-com:vml" xmlns:wp14="http://schemas.microsoft.com/office/word/2010/wordprocessingDrawing" xmlns:wp="http://schemas.openxmlformats.org/drawingml/2006/wordprocessingDrawing" xmlns:w10="urn:schemas-microsoft-com:office:word" xmlns:w="http://schemas.openxmlformats.org/wordprocessingml/2006/main" xmlns:w14="http://schemas.microsoft.com/office/word/2010/wordml" xmlns:w15="http://schemas.microsoft.com/office/word/2012/wordml" xmlns:w16cid="http://schemas.microsoft.com/office/word/2016/wordml/cid" xmlns:w16se="http://schemas.microsoft.com/office/word/2015/wordml/symex" xmlns:wpg="http://schemas.microsoft.com/office/word/2010/wordprocessingGroup" xmlns:wpi="http://schemas.microsoft.com/office/word/2010/wordprocessingInk" xmlns:wne="http://schemas.microsoft.com/office/word/2006/wordml" xmlns:wps="http://schemas.microsoft.com/office/word/2010/wordprocessingShape" mc:Ignorable="w14 w15 w16se w16cid wp14">
   <w:body>
     <w:p>
       <w:pPr>
@@ -110,13 +110,7 @@
         <w:rPr>
           <w:rFonts w:cs="Times New Roman"/>
         </w:rPr>
-        <w:t>Adnan</w:t>
-      </w:r>
-      <w:r>
-        <w:rPr>
-          <w:rFonts w:cs="Times New Roman"/>
-        </w:rPr>
-        <w:t>:</w:t>
+        <w:t>Adnan:</w:t>
       </w:r>
       <w:r>
         <w:rPr>
@@ -179,7 +173,7 @@
     </w:p>
     <w:p>
       <w:pPr>
-        <w:ind w:left="284" w:firstLine="0"/>
+        <w:ind w:left="2124" w:hanging="1840"/>
         <w:rPr>
           <w:rFonts w:cs="Times New Roman"/>
           <w:szCs w:val="24"/>
@@ -228,80 +222,79 @@
           <w:rFonts w:cs="Times New Roman"/>
           <w:szCs w:val="24"/>
         </w:rPr>
-        <w:t>Adnan</w:t>
-      </w:r>
-      <w:r>
-        <w:rPr>
-          <w:rFonts w:cs="Times New Roman"/>
-          <w:szCs w:val="24"/>
-        </w:rPr>
-        <w:t xml:space="preserve"> wants to </w:t>
-      </w:r>
-      <w:r>
-        <w:rPr>
-          <w:rFonts w:cs="Times New Roman"/>
-          <w:szCs w:val="24"/>
-        </w:rPr>
-        <w:t>login to YeOrada.</w:t>
-      </w:r>
-    </w:p>
-    <w:p>
-      <w:pPr>
-        <w:ind w:left="1416" w:firstLine="1428"/>
-        <w:rPr>
-          <w:rFonts w:cs="Times New Roman"/>
-          <w:szCs w:val="24"/>
-        </w:rPr>
-      </w:pPr>
-      <w:r>
-        <w:rPr>
-          <w:rFonts w:cs="Times New Roman"/>
-          <w:szCs w:val="24"/>
-        </w:rPr>
-        <w:t xml:space="preserve">2. </w:t>
-      </w:r>
-      <w:r>
-        <w:rPr>
-          <w:rFonts w:cs="Times New Roman"/>
-          <w:szCs w:val="24"/>
-        </w:rPr>
-        <w:t>Adnan</w:t>
-      </w:r>
-      <w:r>
-        <w:rPr>
-          <w:rFonts w:cs="Times New Roman"/>
-          <w:szCs w:val="24"/>
-        </w:rPr>
-        <w:t xml:space="preserve"> enters the </w:t>
-      </w:r>
-      <w:r>
-        <w:rPr>
-          <w:rFonts w:cs="Times New Roman"/>
-          <w:szCs w:val="24"/>
-        </w:rPr>
-        <w:t>login</w:t>
-      </w:r>
-      <w:r>
-        <w:rPr>
-          <w:rFonts w:cs="Times New Roman"/>
-          <w:szCs w:val="24"/>
-        </w:rPr>
-        <w:t xml:space="preserve"> page in the website.</w:t>
-      </w:r>
-    </w:p>
-    <w:p>
-      <w:pPr>
-        <w:rPr>
-          <w:rFonts w:cs="Times New Roman"/>
-          <w:szCs w:val="24"/>
-        </w:rPr>
-      </w:pPr>
+        <w:t xml:space="preserve">Adnan wants to find the chineese restaurant which he went </w:t>
+      </w:r>
+    </w:p>
+    <w:p>
+      <w:pPr>
+        <w:ind w:left="2124" w:firstLine="708"/>
+        <w:rPr>
+          <w:rFonts w:cs="Times New Roman"/>
+          <w:szCs w:val="24"/>
+        </w:rPr>
+      </w:pPr>
+      <w:r>
+        <w:rPr>
+          <w:rFonts w:cs="Times New Roman"/>
+          <w:szCs w:val="24"/>
+        </w:rPr>
+        <w:t>last week and ate a delicious salmon sushi salad but he can’t</w:t>
+      </w:r>
+    </w:p>
+    <w:p>
+      <w:pPr>
+        <w:ind w:left="2124" w:firstLine="708"/>
+        <w:rPr>
+          <w:rFonts w:cs="Times New Roman"/>
+          <w:szCs w:val="24"/>
+        </w:rPr>
+      </w:pPr>
+      <w:r>
+        <w:rPr>
+          <w:rFonts w:cs="Times New Roman"/>
+          <w:szCs w:val="24"/>
+        </w:rPr>
+        <w:t xml:space="preserve">remember the name of the restaurant. He memories that he add a </w:t>
+      </w:r>
       <w:r>
         <w:rPr>
           <w:rFonts w:cs="Times New Roman"/>
           <w:szCs w:val="24"/>
         </w:rPr>
         <w:tab/>
+        <w:t>comment to the profile of the restaurant in the YeOrada and</w:t>
+      </w:r>
+    </w:p>
+    <w:p>
+      <w:pPr>
+        <w:ind w:left="2124" w:firstLine="708"/>
+        <w:rPr>
+          <w:rFonts w:cs="Times New Roman"/>
+          <w:szCs w:val="24"/>
+        </w:rPr>
+      </w:pPr>
+      <w:r>
+        <w:rPr>
+          <w:rFonts w:cs="Times New Roman"/>
+          <w:szCs w:val="24"/>
+        </w:rPr>
+        <w:t>therefore enters the YeOrada to find its comment.</w:t>
+      </w:r>
+    </w:p>
+    <w:p>
+      <w:pPr>
+        <w:ind w:left="2124" w:firstLine="708"/>
+        <w:rPr>
+          <w:rFonts w:cs="Times New Roman"/>
+          <w:szCs w:val="24"/>
+        </w:rPr>
+      </w:pPr>
+      <w:r>
+        <w:rPr>
+          <w:rFonts w:cs="Times New Roman"/>
+          <w:szCs w:val="24"/>
+        </w:rPr>
+        <w:t>2. He clicks the login button on the main page of the website and</w:t>
       </w:r>
       <w:r>
         <w:rPr>
@@ -309,6 +302,7 @@
           <w:szCs w:val="24"/>
         </w:rPr>
         <w:tab/>
+        <w:t>receives a login form which includes e-mail address and the</w:t>
       </w:r>
       <w:r>
         <w:rPr>
@@ -323,77 +317,74 @@
           <w:szCs w:val="24"/>
         </w:rPr>
         <w:tab/>
-        <w:t>3. He enters</w:t>
-      </w:r>
-      <w:r>
-        <w:rPr>
-          <w:rFonts w:cs="Times New Roman"/>
-          <w:szCs w:val="24"/>
-        </w:rPr>
-        <w:t xml:space="preserve"> e-mail and password correctly.</w:t>
-      </w:r>
-    </w:p>
-    <w:p>
-      <w:pPr>
-        <w:ind w:left="1416" w:firstLine="1428"/>
-        <w:rPr>
-          <w:rFonts w:cs="Times New Roman"/>
-          <w:szCs w:val="24"/>
-        </w:rPr>
-      </w:pPr>
-      <w:r>
-        <w:rPr>
-          <w:rFonts w:cs="Times New Roman"/>
-          <w:szCs w:val="24"/>
-        </w:rPr>
-        <w:t xml:space="preserve">4. Then, he clicks the </w:t>
-      </w:r>
-      <w:r>
-        <w:rPr>
-          <w:rFonts w:cs="Times New Roman"/>
-          <w:szCs w:val="24"/>
-        </w:rPr>
-        <w:t>login</w:t>
-      </w:r>
-      <w:r>
-        <w:rPr>
-          <w:rFonts w:cs="Times New Roman"/>
-          <w:szCs w:val="24"/>
-        </w:rPr>
-        <w:t xml:space="preserve"> button.</w:t>
-      </w:r>
-    </w:p>
-    <w:p>
-      <w:pPr>
-        <w:ind w:left="2832" w:firstLine="12"/>
-        <w:rPr>
-          <w:rFonts w:cs="Times New Roman"/>
-          <w:szCs w:val="24"/>
-        </w:rPr>
-      </w:pPr>
-      <w:r>
-        <w:rPr>
-          <w:rFonts w:cs="Times New Roman"/>
-          <w:szCs w:val="24"/>
-        </w:rPr>
-        <w:t xml:space="preserve">5. </w:t>
-      </w:r>
-      <w:r>
-        <w:rPr>
-          <w:rFonts w:cs="Times New Roman"/>
-          <w:szCs w:val="24"/>
-        </w:rPr>
-        <w:t>After that he sees home page of YeOrada with successfully logins</w:t>
+        <w:t>password fields.</w:t>
+      </w:r>
+    </w:p>
+    <w:p>
+      <w:pPr>
+        <w:ind w:left="2124" w:firstLine="708"/>
+        <w:rPr>
+          <w:rFonts w:cs="Times New Roman"/>
+          <w:szCs w:val="24"/>
+        </w:rPr>
+      </w:pPr>
+      <w:r>
+        <w:rPr>
+          <w:rFonts w:cs="Times New Roman"/>
+          <w:szCs w:val="24"/>
+        </w:rPr>
+        <w:t>3. He enters his e-mail and password and then clicks to the “Login</w:t>
+      </w:r>
+    </w:p>
+    <w:p>
+      <w:pPr>
+        <w:ind w:left="2124" w:firstLine="708"/>
+        <w:rPr>
+          <w:rFonts w:cs="Times New Roman"/>
+          <w:szCs w:val="24"/>
+        </w:rPr>
+      </w:pPr>
+      <w:r>
+        <w:rPr>
+          <w:rFonts w:cs="Times New Roman"/>
+          <w:szCs w:val="24"/>
+        </w:rPr>
+        <w:t xml:space="preserve">Button”. </w:t>
+      </w:r>
+    </w:p>
+    <w:p>
+      <w:pPr>
+        <w:ind w:left="2124" w:firstLine="708"/>
+        <w:rPr>
+          <w:rFonts w:cs="Times New Roman"/>
+          <w:szCs w:val="24"/>
+        </w:rPr>
+      </w:pPr>
+      <w:r>
+        <w:rPr>
+          <w:rFonts w:cs="Times New Roman"/>
+          <w:szCs w:val="24"/>
+        </w:rPr>
+        <w:t>4. Then, he notices the main page of the YeOrada and his name</w:t>
+      </w:r>
+    </w:p>
+    <w:p>
+      <w:pPr>
+        <w:ind w:left="2124" w:firstLine="708"/>
+        <w:rPr>
+          <w:rFonts w:cs="Times New Roman"/>
+          <w:szCs w:val="24"/>
+        </w:rPr>
+      </w:pPr>
+      <w:r>
+        <w:rPr>
+          <w:rFonts w:cs="Times New Roman"/>
+          <w:szCs w:val="24"/>
+        </w:rPr>
+        <w:t>on the right-top of the website.</w:t>
       </w:r>
       <w:bookmarkStart w:id="0" w:name="_GoBack"/>
       <w:bookmarkEnd w:id="0"/>
-      <w:r>
-        <w:rPr>
-          <w:rFonts w:cs="Times New Roman"/>
-          <w:szCs w:val="24"/>
-        </w:rPr>
-        <w:t xml:space="preserve"> to the website. </w:t>
-      </w:r>
     </w:p>
     <w:p>
       <w:pPr>
@@ -418,7 +409,7 @@
 </file>
 
 <file path=word/styles.xml><?xml version="1.0" encoding="utf-8"?>
-<w:styles xmlns:mc="http://schemas.openxmlformats.org/markup-compatibility/2006" xmlns:r="http://schemas.openxmlformats.org/officeDocument/2006/relationships" xmlns:w="http://schemas.openxmlformats.org/wordprocessingml/2006/main" xmlns:w14="http://schemas.microsoft.com/office/word/2010/wordml" xmlns:w15="http://schemas.microsoft.com/office/word/2012/wordml" xmlns:w16cex="http://schemas.microsoft.com/office/word/2018/wordml/cex" xmlns:w16cid="http://schemas.microsoft.com/office/word/2016/wordml/cid" xmlns:w16="http://schemas.microsoft.com/office/word/2018/wordml" xmlns:w16se="http://schemas.microsoft.com/office/word/2015/wordml/symex" mc:Ignorable="w14 w15 w16se w16cid w16 w16cex">
+<w:styles xmlns:mc="http://schemas.openxmlformats.org/markup-compatibility/2006" xmlns:r="http://schemas.openxmlformats.org/officeDocument/2006/relationships" xmlns:w="http://schemas.openxmlformats.org/wordprocessingml/2006/main" xmlns:w14="http://schemas.microsoft.com/office/word/2010/wordml" xmlns:w15="http://schemas.microsoft.com/office/word/2012/wordml" xmlns:w16cid="http://schemas.microsoft.com/office/word/2016/wordml/cid" xmlns:w16se="http://schemas.microsoft.com/office/word/2015/wordml/symex" mc:Ignorable="w14 w15 w16se w16cid">
   <w:docDefaults>
     <w:rPrDefault>
       <w:rPr>

</xml_diff>